<commit_message>
All labs and reports
</commit_message>
<xml_diff>
--- a/labs/lab03/report/report.docx
+++ b/labs/lab03/report/report.docx
@@ -36,32 +36,70 @@
     </w:p>
     <w:p>
       <w:pPr>
+        <w:pStyle w:val="Subtitle"/>
+      </w:pPr>
+      <w:r>
+        <w:t xml:space="preserve">Дисциплина:</w:t>
+      </w:r>
+      <w:r>
+        <w:t xml:space="preserve"> </w:t>
+      </w:r>
+      <w:r>
+        <w:t xml:space="preserve">Архитектура</w:t>
+      </w:r>
+      <w:r>
+        <w:t xml:space="preserve"> </w:t>
+      </w:r>
+      <w:r>
+        <w:t xml:space="preserve">компьютера</w:t>
+      </w:r>
+    </w:p>
+    <w:p>
+      <w:pPr>
         <w:pStyle w:val="Author"/>
       </w:pPr>
       <w:r>
-        <w:t xml:space="preserve">Pustobaev</w:t>
+        <w:t xml:space="preserve">Пустобаев</w:t>
       </w:r>
       <w:r>
         <w:t xml:space="preserve"> </w:t>
       </w:r>
       <w:r>
-        <w:t xml:space="preserve">Leonid</w:t>
-      </w:r>
-    </w:p>
-    <w:p>
-      <w:pPr>
-        <w:pStyle w:val="Date"/>
-      </w:pPr>
-      <w:r>
-        <w:t xml:space="preserve">дата</w:t>
+        <w:t xml:space="preserve">Леонид</w:t>
       </w:r>
       <w:r>
         <w:t xml:space="preserve"> </w:t>
       </w:r>
       <w:r>
-        <w:t xml:space="preserve">выполнения</w:t>
-      </w:r>
-    </w:p>
+        <w:t xml:space="preserve">Сергеевич</w:t>
+      </w:r>
+    </w:p>
+    <w:sdt>
+      <w:sdtPr>
+        <w:docPartObj>
+          <w:docPartGallery w:val="Table of Contents"/>
+          <w:docPartUnique/>
+        </w:docPartObj>
+      </w:sdtPr>
+      <w:sdtContent>
+        <w:p>
+          <w:pPr>
+            <w:pStyle w:val="TOCHeading"/>
+          </w:pPr>
+          <w:r>
+            <w:t xml:space="preserve">Table of Contents</w:t>
+          </w:r>
+        </w:p>
+        <w:p>
+          <w:r>
+            <w:fldChar w:fldCharType="begin" w:dirty="true"/>
+            <w:instrText xml:space="preserve">TOC \o "1-3" \h \z \u</w:instrText>
+            <w:fldChar w:fldCharType="separate"/>
+            <w:fldChar w:fldCharType="end"/>
+          </w:r>
+        </w:p>
+      </w:sdtContent>
+    </w:sdt>
     <w:bookmarkStart w:id="20" w:name="титульный-лист"/>
     <w:p>
       <w:pPr>
@@ -102,10 +140,10 @@
         <w:t xml:space="preserve"> </w:t>
       </w:r>
       <w:r>
-        <w:t xml:space="preserve">Пустобаев Леонид</w:t>
-      </w:r>
-      <w:r>
-        <w:br/>
+        <w:t xml:space="preserve">Пустобаев Леонид Сергеевич</w:t>
+      </w:r>
+      <w:r>
+        <w:t xml:space="preserve"> </w:t>
       </w:r>
       <w:r>
         <w:rPr>
@@ -118,7 +156,7 @@
         <w:t xml:space="preserve"> </w:t>
       </w:r>
       <w:r>
-        <w:t xml:space="preserve">03-2024</w:t>
+        <w:t xml:space="preserve">НММбд03-2024</w:t>
       </w:r>
     </w:p>
     <w:p>
@@ -129,7 +167,7 @@
       </w:r>
     </w:p>
     <w:bookmarkEnd w:id="20"/>
-    <w:bookmarkStart w:id="21" w:name="цель-работы"/>
+    <w:bookmarkStart w:id="27" w:name="цель-работы"/>
     <w:p>
       <w:pPr>
         <w:pStyle w:val="Heading1"/>
@@ -151,16 +189,6 @@
         <w:pict>
           <v:rect style="width:0;height:1.5pt" o:hralign="center" o:hrstd="t" o:hr="t"/>
         </w:pict>
-      </w:r>
-    </w:p>
-    <w:bookmarkEnd w:id="21"/>
-    <w:bookmarkStart w:id="28" w:name="X48a541ed4f0a86b6e003f37ef02506145de72ea"/>
-    <w:p>
-      <w:pPr>
-        <w:pStyle w:val="Heading1"/>
-      </w:pPr>
-      <w:r>
-        <w:t xml:space="preserve">Результаты выполнения лабораторной работы</w:t>
       </w:r>
     </w:p>
     <w:p>
@@ -172,18 +200,18 @@
           <wp:inline>
             <wp:extent cx="5334000" cy="2998910"/>
             <wp:effectExtent b="0" l="0" r="0" t="0"/>
-            <wp:docPr descr="на первом скришоте видно, что я создал папку lab03, а в ней папку report, в которой я разместил файл makefile с текстом скопированным из лабораторной работы" title="" id="23" name="Picture"/>
+            <wp:docPr descr="" title="" id="22" name="Picture"/>
             <a:graphic>
               <a:graphicData uri="http://schemas.openxmlformats.org/drawingml/2006/picture">
                 <pic:pic>
                   <pic:nvPicPr>
-                    <pic:cNvPr descr="images/Screenshot_1.png" id="24" name="Picture"/>
+                    <pic:cNvPr descr="images/Screenshot_1.png" id="23" name="Picture"/>
                     <pic:cNvPicPr>
                       <a:picLocks noChangeArrowheads="1" noChangeAspect="1"/>
                     </pic:cNvPicPr>
                   </pic:nvPicPr>
                   <pic:blipFill>
-                    <a:blip r:embed="rId22"/>
+                    <a:blip r:embed="rId21"/>
                     <a:stretch>
                       <a:fillRect/>
                     </a:stretch>
@@ -212,23 +240,36 @@
       <w:r>
         <w:t xml:space="preserve"> </w:t>
       </w:r>
+    </w:p>
+    <w:p>
+      <w:pPr>
+        <w:pStyle w:val="BodyText"/>
+      </w:pPr>
+      <w:r>
+        <w:t xml:space="preserve">На первом скриншоте видно, что я создал папку lab03, а в ней папку report, в которой я разместил файл makefile с текстом, скопированным из лабораторной работы.</w:t>
+      </w:r>
+    </w:p>
+    <w:p>
+      <w:pPr>
+        <w:pStyle w:val="BodyText"/>
+      </w:pPr>
       <w:r>
         <w:drawing>
           <wp:inline>
             <wp:extent cx="5334000" cy="3480017"/>
             <wp:effectExtent b="0" l="0" r="0" t="0"/>
-            <wp:docPr descr="на втором скриншоте я продемонстрировал работу makefile, который подвергся небольшим изменениям, чтобы он успешно выполнился на моём компьютере. Как видно соответсвующие файлы создаются в указанном месте, а их содержание можно увидеть в этом же репозитроии git" title="" id="26" name="Picture"/>
+            <wp:docPr descr="" title="" id="25" name="Picture"/>
             <a:graphic>
               <a:graphicData uri="http://schemas.openxmlformats.org/drawingml/2006/picture">
                 <pic:pic>
                   <pic:nvPicPr>
-                    <pic:cNvPr descr="images/Screenshot_2.png" id="27" name="Picture"/>
+                    <pic:cNvPr descr="images/Screenshot_2.png" id="26" name="Picture"/>
                     <pic:cNvPicPr>
                       <a:picLocks noChangeArrowheads="1" noChangeAspect="1"/>
                     </pic:cNvPicPr>
                   </pic:nvPicPr>
                   <pic:blipFill>
-                    <a:blip r:embed="rId25"/>
+                    <a:blip r:embed="rId24"/>
                     <a:stretch>
                       <a:fillRect/>
                     </a:stretch>
@@ -257,18 +298,53 @@
       <w:r>
         <w:t xml:space="preserve"> </w:t>
       </w:r>
+    </w:p>
+    <w:p>
+      <w:pPr>
+        <w:pStyle w:val="BodyText"/>
+      </w:pPr>
+      <w:r>
+        <w:t xml:space="preserve">На втором скриншоте я продемонстрировал работу makefile, который подвергся небольшим изменениям, чтобы он успешно выполнился на моём компьютере. Как видно, соответствующие файлы создаются в указанном месте, а их содержание можно увидеть в репозитории Git.</w:t>
+      </w:r>
+    </w:p>
+    <w:bookmarkEnd w:id="27"/>
+    <w:bookmarkStart w:id="28" w:name="Xfe5de2f3ed88cd11f441877444b34370dfb921b"/>
+    <w:p>
+      <w:pPr>
+        <w:pStyle w:val="Heading1"/>
+      </w:pPr>
+      <w:r>
+        <w:t xml:space="preserve">Результаты выполнения заданий для самостоятельной работы</w:t>
+      </w:r>
+    </w:p>
+    <w:p>
+      <w:pPr>
+        <w:pStyle w:val="FirstParagraph"/>
+      </w:pPr>
+      <w:r>
+        <w:t xml:space="preserve">следуя механизму указанному выше сделал отчёт по лабораторной работе номер 2, результат выполнения самостоятельной работы можно увидеть в соответствующей папки lab02</w:t>
+      </w:r>
+      <w:r>
+        <w:t xml:space="preserve"> </w:t>
+      </w:r>
+      <w:r>
+        <w:t xml:space="preserve">как уже могло быть замечено, результаты данной работы сейчас находятся на ресурсе GitHub, что свидетельствует, что работа была успешно загружена на облачный сервис, к чему я не прилагаю скришотов.</w:t>
+      </w:r>
+      <w:r>
+        <w:t xml:space="preserve"> </w:t>
+      </w:r>
       <w:r>
         <w:t xml:space="preserve">—</w:t>
       </w:r>
     </w:p>
     <w:bookmarkEnd w:id="28"/>
-    <w:bookmarkStart w:id="29" w:name="Xfe5de2f3ed88cd11f441877444b34370dfb921b"/>
+    <w:bookmarkStart w:id="29" w:name="выводы"/>
     <w:p>
       <w:pPr>
         <w:pStyle w:val="Heading1"/>
       </w:pPr>
       <w:r>
-        <w:t xml:space="preserve">Результаты выполнения заданий для самостоятельной работы</w:t>
+        <w:t xml:space="preserve">Выводы</w:t>
       </w:r>
     </w:p>
     <w:p>
@@ -276,40 +352,10 @@
         <w:pStyle w:val="FirstParagraph"/>
       </w:pPr>
       <w:r>
-        <w:t xml:space="preserve">следуя механизму указанному выше сделал отчёт по лабораторной работе номер 2, результат выполнения самостоятельной работы можно увидеть в соответствующей папки lab02</w:t>
-      </w:r>
-      <w:r>
-        <w:t xml:space="preserve"> </w:t>
-      </w:r>
-      <w:r>
-        <w:t xml:space="preserve">как уже могло быть замечено, результаты данной работы сейчас находятся на ресурсе GitHub, что свидетельствует, что работа была успешно загружена на облачный сервис, к чему я не прилагаю скришотов.</w:t>
-      </w:r>
-      <w:r>
-        <w:t xml:space="preserve"> </w:t>
-      </w:r>
-      <w:r>
-        <w:t xml:space="preserve">—</w:t>
+        <w:t xml:space="preserve">Цель лабораторной работы достигнута. Были изучены Markdown, pandoc и GitHub. Полученные навыки будут полезны для выполнения последующих работ.</w:t>
       </w:r>
     </w:p>
     <w:bookmarkEnd w:id="29"/>
-    <w:bookmarkStart w:id="30" w:name="выводы"/>
-    <w:p>
-      <w:pPr>
-        <w:pStyle w:val="Heading1"/>
-      </w:pPr>
-      <w:r>
-        <w:t xml:space="preserve">Выводы</w:t>
-      </w:r>
-    </w:p>
-    <w:p>
-      <w:pPr>
-        <w:pStyle w:val="FirstParagraph"/>
-      </w:pPr>
-      <w:r>
-        <w:t xml:space="preserve">Цель лабораторной работы достигнута. Были изучены Markdown, pandoc и GitHub. Полученные навыки будут полезны для выполнения последующих работ.</w:t>
-      </w:r>
-    </w:p>
-    <w:bookmarkEnd w:id="30"/>
     <w:sectPr/>
   </w:body>
 </w:document>
@@ -430,7 +476,7 @@
         <w:rFonts w:asciiTheme="minorHAnsi" w:cstheme="minorBidi" w:eastAsiaTheme="minorHAnsi" w:hAnsiTheme="minorHAnsi"/>
         <w:sz w:val="24"/>
         <w:szCs w:val="24"/>
-        <w:lang w:bidi="ar-SA" w:eastAsia="en-US" w:val="en-US"/>
+        <w:lang w:bidi="ar-SA" w:eastAsia="en-US" w:val="ru-RU"/>
       </w:rPr>
     </w:rPrDefault>
     <w:pPrDefault>

</xml_diff>